<commit_message>
Buurtzorg Nederland versie 5.0
De bijbehorende documenten voor Buurtzorg Nederland 5.0
</commit_message>
<xml_diff>
--- a/docs/FO/Functioneelontwerp.docx
+++ b/docs/FO/Functioneelontwerp.docx
@@ -163,7 +163,10 @@
                               <w:t>Datum einde project:</w:t>
                             </w:r>
                             <w:r>
-                              <w:t xml:space="preserve"> -</w:t>
+                              <w:t xml:space="preserve"> </w:t>
+                            </w:r>
+                            <w:r>
+                              <w:t>28-01-2020</w:t>
                             </w:r>
                           </w:p>
                           <w:p>
@@ -174,7 +177,10 @@
                               <w:t>Datum laatste wijziging:</w:t>
                             </w:r>
                             <w:r>
-                              <w:t xml:space="preserve"> -</w:t>
+                              <w:t xml:space="preserve"> </w:t>
+                            </w:r>
+                            <w:r>
+                              <w:t>28-01-2020</w:t>
                             </w:r>
                           </w:p>
                           <w:p>
@@ -185,7 +191,15 @@
                               <w:t>Versienummer:</w:t>
                             </w:r>
                             <w:r>
-                              <w:t xml:space="preserve"> 1.0</w:t>
+                              <w:t xml:space="preserve"> </w:t>
+                            </w:r>
+                            <w:r>
+                              <w:t>2</w:t>
+                            </w:r>
+                            <w:bookmarkStart w:id="2" w:name="_GoBack"/>
+                            <w:bookmarkEnd w:id="2"/>
+                            <w:r>
+                              <w:t>.0</w:t>
                             </w:r>
                           </w:p>
                         </w:txbxContent>
@@ -266,7 +280,10 @@
                         <w:t>Datum einde project:</w:t>
                       </w:r>
                       <w:r>
-                        <w:t xml:space="preserve"> -</w:t>
+                        <w:t xml:space="preserve"> </w:t>
+                      </w:r>
+                      <w:r>
+                        <w:t>28-01-2020</w:t>
                       </w:r>
                     </w:p>
                     <w:p>
@@ -277,7 +294,10 @@
                         <w:t>Datum laatste wijziging:</w:t>
                       </w:r>
                       <w:r>
-                        <w:t xml:space="preserve"> -</w:t>
+                        <w:t xml:space="preserve"> </w:t>
+                      </w:r>
+                      <w:r>
+                        <w:t>28-01-2020</w:t>
                       </w:r>
                     </w:p>
                     <w:p>
@@ -288,7 +308,15 @@
                         <w:t>Versienummer:</w:t>
                       </w:r>
                       <w:r>
-                        <w:t xml:space="preserve"> 1.0</w:t>
+                        <w:t xml:space="preserve"> </w:t>
+                      </w:r>
+                      <w:r>
+                        <w:t>2</w:t>
+                      </w:r>
+                      <w:bookmarkStart w:id="3" w:name="_GoBack"/>
+                      <w:bookmarkEnd w:id="3"/>
+                      <w:r>
+                        <w:t>.0</w:t>
                       </w:r>
                     </w:p>
                   </w:txbxContent>
@@ -1212,12 +1240,12 @@
       <w:pPr>
         <w:pStyle w:val="Kop1"/>
       </w:pPr>
-      <w:bookmarkStart w:id="2" w:name="_Toc27039162"/>
+      <w:bookmarkStart w:id="4" w:name="_Toc27039162"/>
       <w:r>
         <w:lastRenderedPageBreak/>
         <w:t>Functioneel ontwerp</w:t>
       </w:r>
-      <w:bookmarkEnd w:id="2"/>
+      <w:bookmarkEnd w:id="4"/>
     </w:p>
     <w:p>
       <w:pPr>
@@ -1226,17 +1254,17 @@
           <w:color w:val="000000" w:themeColor="text1"/>
         </w:rPr>
       </w:pPr>
-      <w:bookmarkStart w:id="3" w:name="_Toc469485223"/>
-      <w:bookmarkStart w:id="4" w:name="_Toc446072059"/>
-      <w:bookmarkStart w:id="5" w:name="_Toc441224462"/>
-      <w:bookmarkStart w:id="6" w:name="_Toc27039163"/>
+      <w:bookmarkStart w:id="5" w:name="_Toc469485223"/>
+      <w:bookmarkStart w:id="6" w:name="_Toc446072059"/>
+      <w:bookmarkStart w:id="7" w:name="_Toc441224462"/>
+      <w:bookmarkStart w:id="8" w:name="_Toc27039163"/>
       <w:r>
         <w:t>Inleiding</w:t>
       </w:r>
-      <w:bookmarkEnd w:id="3"/>
-      <w:bookmarkEnd w:id="4"/>
       <w:bookmarkEnd w:id="5"/>
       <w:bookmarkEnd w:id="6"/>
+      <w:bookmarkEnd w:id="7"/>
+      <w:bookmarkEnd w:id="8"/>
     </w:p>
     <w:p>
       <w:pPr>
@@ -1277,17 +1305,17 @@
           <w:rFonts w:asciiTheme="minorHAnsi" w:hAnsiTheme="minorHAnsi"/>
         </w:rPr>
       </w:pPr>
-      <w:bookmarkStart w:id="7" w:name="_Toc469485224"/>
-      <w:bookmarkStart w:id="8" w:name="_Toc446072060"/>
-      <w:bookmarkStart w:id="9" w:name="_Toc441224463"/>
-      <w:bookmarkStart w:id="10" w:name="_Toc27039164"/>
+      <w:bookmarkStart w:id="9" w:name="_Toc469485224"/>
+      <w:bookmarkStart w:id="10" w:name="_Toc446072060"/>
+      <w:bookmarkStart w:id="11" w:name="_Toc441224463"/>
+      <w:bookmarkStart w:id="12" w:name="_Toc27039164"/>
       <w:r>
         <w:t>Functionaliteiten</w:t>
       </w:r>
-      <w:bookmarkEnd w:id="7"/>
-      <w:bookmarkEnd w:id="8"/>
       <w:bookmarkEnd w:id="9"/>
       <w:bookmarkEnd w:id="10"/>
+      <w:bookmarkEnd w:id="11"/>
+      <w:bookmarkEnd w:id="12"/>
     </w:p>
     <w:tbl>
       <w:tblPr>
@@ -1548,14 +1576,14 @@
       <w:pPr>
         <w:pStyle w:val="Kop2"/>
       </w:pPr>
-      <w:bookmarkStart w:id="11" w:name="_Toc469485225"/>
-      <w:bookmarkStart w:id="12" w:name="_Toc27039165"/>
+      <w:bookmarkStart w:id="13" w:name="_Toc469485225"/>
+      <w:bookmarkStart w:id="14" w:name="_Toc27039165"/>
       <w:r>
         <w:lastRenderedPageBreak/>
         <w:t>Basis lay-out</w:t>
       </w:r>
-      <w:bookmarkEnd w:id="11"/>
-      <w:bookmarkEnd w:id="12"/>
+      <w:bookmarkEnd w:id="13"/>
+      <w:bookmarkEnd w:id="14"/>
     </w:p>
     <w:p>
       <w:r>
@@ -1622,14 +1650,14 @@
       <w:pPr>
         <w:pStyle w:val="Kop2"/>
       </w:pPr>
-      <w:bookmarkStart w:id="13" w:name="_Toc469485226"/>
-      <w:bookmarkStart w:id="14" w:name="_Toc27039166"/>
+      <w:bookmarkStart w:id="15" w:name="_Toc469485226"/>
+      <w:bookmarkStart w:id="16" w:name="_Toc27039166"/>
       <w:r>
         <w:lastRenderedPageBreak/>
         <w:t>Navigatiestructuur</w:t>
       </w:r>
-      <w:bookmarkEnd w:id="13"/>
-      <w:bookmarkEnd w:id="14"/>
+      <w:bookmarkEnd w:id="15"/>
+      <w:bookmarkEnd w:id="16"/>
     </w:p>
     <w:p>
       <w:r>
@@ -1674,13 +1702,13 @@
       <w:pPr>
         <w:pStyle w:val="Kop2"/>
       </w:pPr>
-      <w:bookmarkStart w:id="15" w:name="_Toc469485227"/>
-      <w:bookmarkStart w:id="16" w:name="_Toc27039167"/>
+      <w:bookmarkStart w:id="17" w:name="_Toc469485227"/>
+      <w:bookmarkStart w:id="18" w:name="_Toc27039167"/>
       <w:r>
         <w:t>Gebruikersscherm</w:t>
       </w:r>
-      <w:bookmarkEnd w:id="15"/>
-      <w:bookmarkEnd w:id="16"/>
+      <w:bookmarkEnd w:id="17"/>
+      <w:bookmarkEnd w:id="18"/>
     </w:p>
     <w:p>
       <w:r>
@@ -1695,11 +1723,11 @@
       <w:pPr>
         <w:pStyle w:val="Kop2"/>
       </w:pPr>
-      <w:bookmarkStart w:id="17" w:name="_Toc27039168"/>
+      <w:bookmarkStart w:id="19" w:name="_Toc27039168"/>
       <w:r>
         <w:t>Usecases</w:t>
       </w:r>
-      <w:bookmarkEnd w:id="17"/>
+      <w:bookmarkEnd w:id="19"/>
     </w:p>
     <w:p>
       <w:r>
@@ -2391,12 +2419,12 @@
       <w:pPr>
         <w:pStyle w:val="Kop2"/>
       </w:pPr>
-      <w:bookmarkStart w:id="18" w:name="_Toc27039169"/>
+      <w:bookmarkStart w:id="20" w:name="_Toc27039169"/>
       <w:r>
         <w:lastRenderedPageBreak/>
         <w:t>Klassendiagram</w:t>
       </w:r>
-      <w:bookmarkEnd w:id="18"/>
+      <w:bookmarkEnd w:id="20"/>
     </w:p>
     <w:tbl>
       <w:tblPr>
@@ -2707,8 +2735,6 @@
           </wp:inline>
         </w:drawing>
       </w:r>
-      <w:bookmarkStart w:id="19" w:name="_GoBack"/>
-      <w:bookmarkEnd w:id="19"/>
     </w:p>
     <w:p>
       <w:pPr>
@@ -2718,14 +2744,14 @@
           <w:sz w:val="48"/>
         </w:rPr>
       </w:pPr>
-      <w:bookmarkStart w:id="20" w:name="_Toc469485228"/>
-      <w:bookmarkStart w:id="21" w:name="_Toc27039170"/>
+      <w:bookmarkStart w:id="21" w:name="_Toc469485228"/>
+      <w:bookmarkStart w:id="22" w:name="_Toc27039170"/>
       <w:r>
         <w:lastRenderedPageBreak/>
         <w:t>Uitvoerontwerp</w:t>
       </w:r>
-      <w:bookmarkEnd w:id="20"/>
       <w:bookmarkEnd w:id="21"/>
+      <w:bookmarkEnd w:id="22"/>
     </w:p>
     <w:p>
       <w:r>

</xml_diff>